<commit_message>
add "where" to bp form
</commit_message>
<xml_diff>
--- a/ssnl/files/templates/P-Card.docx
+++ b/ssnl/files/templates/P-Card.docx
@@ -91,15 +91,7 @@
         <w:t>Business Purpose</w:t>
       </w:r>
       <w:r>
-        <w:t xml:space="preserve">: {} / </w:t>
-      </w:r>
-      <w:proofErr w:type="spellStart"/>
-      <w:r>
-        <w:t>Zaki</w:t>
-      </w:r>
-      <w:proofErr w:type="spellEnd"/>
-      <w:r>
-        <w:t xml:space="preserve"> Lab / {}. </w:t>
+        <w:t xml:space="preserve">: {} / Zaki Lab / {}. </w:t>
       </w:r>
       <w:r>
         <w:rPr>
@@ -142,6 +134,16 @@
       </w:r>
       <w:r>
         <w:t xml:space="preserve"> {}. </w:t>
+      </w:r>
+      <w:r>
+        <w:rPr>
+          <w:b/>
+          <w:bCs/>
+        </w:rPr>
+        <w:t xml:space="preserve">WHERE: </w:t>
+      </w:r>
+      <w:r>
+        <w:t xml:space="preserve">{}. </w:t>
       </w:r>
       <w:r>
         <w:rPr>

</xml_diff>